<commit_message>
ejercicio en casa arquitecturas y tecnologías
</commit_message>
<xml_diff>
--- a/U1/ARQUITECTURAS Y TECNOLOGÍAS DE PROGRAMACIÓN CLIENTE.docx
+++ b/U1/ARQUITECTURAS Y TECNOLOGÍAS DE PROGRAMACIÓN CLIENTE.docx
@@ -1183,7 +1183,7 @@
         <w:rPr>
           <w:noProof/>
         </w:rPr>
-        <w:t>Monday, 3 de October de 2022</w:t>
+        <w:t>Wednesday, 12 de October de 2022</w:t>
       </w:r>
       <w:r>
         <w:fldChar w:fldCharType="end"/>
@@ -1261,7 +1261,7 @@
           <w:r>
             <w:fldChar w:fldCharType="separate"/>
           </w:r>
-          <w:hyperlink w:anchor="_Toc115640483" w:history="1">
+          <w:hyperlink w:anchor="_Toc116489911" w:history="1">
             <w:r>
               <w:rPr>
                 <w:rStyle w:val="Hipervnculo"/>
@@ -1288,7 +1288,7 @@
                 <w:noProof/>
                 <w:webHidden/>
               </w:rPr>
-              <w:instrText xml:space="preserve"> PAGEREF _Toc115640483 \h </w:instrText>
+              <w:instrText xml:space="preserve"> PAGEREF _Toc116489911 \h </w:instrText>
             </w:r>
             <w:r>
               <w:rPr>
@@ -1335,7 +1335,7 @@
               <w:lang w:eastAsia="es-ES"/>
             </w:rPr>
           </w:pPr>
-          <w:hyperlink w:anchor="_Toc115640484" w:history="1">
+          <w:hyperlink w:anchor="_Toc116489912" w:history="1">
             <w:r>
               <w:rPr>
                 <w:rStyle w:val="Hipervnculo"/>
@@ -1362,7 +1362,7 @@
                 <w:noProof/>
                 <w:webHidden/>
               </w:rPr>
-              <w:instrText xml:space="preserve"> PAGEREF _Toc115640484 \h </w:instrText>
+              <w:instrText xml:space="preserve"> PAGEREF _Toc116489912 \h </w:instrText>
             </w:r>
             <w:r>
               <w:rPr>
@@ -1409,13 +1409,13 @@
               <w:lang w:eastAsia="es-ES"/>
             </w:rPr>
           </w:pPr>
-          <w:hyperlink w:anchor="_Toc115640485" w:history="1">
+          <w:hyperlink w:anchor="_Toc116489913" w:history="1">
             <w:r>
               <w:rPr>
                 <w:rStyle w:val="Hipervnculo"/>
                 <w:noProof/>
               </w:rPr>
-              <w:t>Mecanismos de ejecución de código en un navegador Web. Capacidades y</w:t>
+              <w:t>Mecanismos de ejecución de código en un navegador Web. Capacidades y limitaciones de ejecución. Compatibilidad con navegadores Web</w:t>
             </w:r>
             <w:r>
               <w:rPr>
@@ -1436,7 +1436,7 @@
                 <w:noProof/>
                 <w:webHidden/>
               </w:rPr>
-              <w:instrText xml:space="preserve"> PAGEREF _Toc115640485 \h </w:instrText>
+              <w:instrText xml:space="preserve"> PAGEREF _Toc116489913 \h </w:instrText>
             </w:r>
             <w:r>
               <w:rPr>
@@ -1456,7 +1456,7 @@
                 <w:noProof/>
                 <w:webHidden/>
               </w:rPr>
-              <w:t>4</w:t>
+              <w:t>5</w:t>
             </w:r>
             <w:r>
               <w:rPr>
@@ -1483,13 +1483,13 @@
               <w:lang w:eastAsia="es-ES"/>
             </w:rPr>
           </w:pPr>
-          <w:hyperlink w:anchor="_Toc115640486" w:history="1">
+          <w:hyperlink w:anchor="_Toc116489914" w:history="1">
             <w:r>
               <w:rPr>
                 <w:rStyle w:val="Hipervnculo"/>
                 <w:noProof/>
               </w:rPr>
-              <w:t>limitaciones de ejecución. Compatibilidad con navegadores Web</w:t>
+              <w:t>Lenguajes de programación en entorno cliente. Tecnologías asociadas</w:t>
             </w:r>
             <w:r>
               <w:rPr>
@@ -1510,7 +1510,7 @@
                 <w:noProof/>
                 <w:webHidden/>
               </w:rPr>
-              <w:instrText xml:space="preserve"> PAGEREF _Toc115640486 \h </w:instrText>
+              <w:instrText xml:space="preserve"> PAGEREF _Toc116489914 \h </w:instrText>
             </w:r>
             <w:r>
               <w:rPr>
@@ -1530,7 +1530,7 @@
                 <w:noProof/>
                 <w:webHidden/>
               </w:rPr>
-              <w:t>4</w:t>
+              <w:t>6</w:t>
             </w:r>
             <w:r>
               <w:rPr>
@@ -1557,13 +1557,13 @@
               <w:lang w:eastAsia="es-ES"/>
             </w:rPr>
           </w:pPr>
-          <w:hyperlink w:anchor="_Toc115640487" w:history="1">
+          <w:hyperlink w:anchor="_Toc116489915" w:history="1">
             <w:r>
               <w:rPr>
                 <w:rStyle w:val="Hipervnculo"/>
                 <w:noProof/>
               </w:rPr>
-              <w:t>Lenguajes de programación en entorno cliente. Tecnologías asociadas</w:t>
+              <w:t>Características de los lenguajes de script. Ventajas y desventajas</w:t>
             </w:r>
             <w:r>
               <w:rPr>
@@ -1584,7 +1584,7 @@
                 <w:noProof/>
                 <w:webHidden/>
               </w:rPr>
-              <w:instrText xml:space="preserve"> PAGEREF _Toc115640487 \h </w:instrText>
+              <w:instrText xml:space="preserve"> PAGEREF _Toc116489915 \h </w:instrText>
             </w:r>
             <w:r>
               <w:rPr>
@@ -1604,7 +1604,7 @@
                 <w:noProof/>
                 <w:webHidden/>
               </w:rPr>
-              <w:t>4</w:t>
+              <w:t>7</w:t>
             </w:r>
             <w:r>
               <w:rPr>
@@ -1631,13 +1631,13 @@
               <w:lang w:eastAsia="es-ES"/>
             </w:rPr>
           </w:pPr>
-          <w:hyperlink w:anchor="_Toc115640488" w:history="1">
+          <w:hyperlink w:anchor="_Toc116489916" w:history="1">
             <w:r>
               <w:rPr>
                 <w:rStyle w:val="Hipervnculo"/>
                 <w:noProof/>
               </w:rPr>
-              <w:t>Características de los lenguajes de script. Ventajas y desventajas</w:t>
+              <w:t>Integración del Javascript con las etiquetas HTML y CSS</w:t>
             </w:r>
             <w:r>
               <w:rPr>
@@ -1658,7 +1658,7 @@
                 <w:noProof/>
                 <w:webHidden/>
               </w:rPr>
-              <w:instrText xml:space="preserve"> PAGEREF _Toc115640488 \h </w:instrText>
+              <w:instrText xml:space="preserve"> PAGEREF _Toc116489916 \h </w:instrText>
             </w:r>
             <w:r>
               <w:rPr>
@@ -1678,7 +1678,7 @@
                 <w:noProof/>
                 <w:webHidden/>
               </w:rPr>
-              <w:t>4</w:t>
+              <w:t>7</w:t>
             </w:r>
             <w:r>
               <w:rPr>
@@ -1705,81 +1705,7 @@
               <w:lang w:eastAsia="es-ES"/>
             </w:rPr>
           </w:pPr>
-          <w:hyperlink w:anchor="_Toc115640489" w:history="1">
-            <w:r>
-              <w:rPr>
-                <w:rStyle w:val="Hipervnculo"/>
-                <w:noProof/>
-              </w:rPr>
-              <w:t>Integración del Javascript con las etiquetas HTML y CSS</w:t>
-            </w:r>
-            <w:r>
-              <w:rPr>
-                <w:noProof/>
-                <w:webHidden/>
-              </w:rPr>
-              <w:tab/>
-            </w:r>
-            <w:r>
-              <w:rPr>
-                <w:noProof/>
-                <w:webHidden/>
-              </w:rPr>
-              <w:fldChar w:fldCharType="begin"/>
-            </w:r>
-            <w:r>
-              <w:rPr>
-                <w:noProof/>
-                <w:webHidden/>
-              </w:rPr>
-              <w:instrText xml:space="preserve"> PAGEREF _Toc115640489 \h </w:instrText>
-            </w:r>
-            <w:r>
-              <w:rPr>
-                <w:noProof/>
-                <w:webHidden/>
-              </w:rPr>
-            </w:r>
-            <w:r>
-              <w:rPr>
-                <w:noProof/>
-                <w:webHidden/>
-              </w:rPr>
-              <w:fldChar w:fldCharType="separate"/>
-            </w:r>
-            <w:r>
-              <w:rPr>
-                <w:noProof/>
-                <w:webHidden/>
-              </w:rPr>
-              <w:t>4</w:t>
-            </w:r>
-            <w:r>
-              <w:rPr>
-                <w:noProof/>
-                <w:webHidden/>
-              </w:rPr>
-              <w:fldChar w:fldCharType="end"/>
-            </w:r>
-          </w:hyperlink>
-        </w:p>
-        <w:p>
-          <w:pPr>
-            <w:pStyle w:val="TDC2"/>
-            <w:tabs>
-              <w:tab w:val="right" w:leader="dot" w:pos="8494"/>
-            </w:tabs>
-            <w:rPr>
-              <w:rFonts w:eastAsiaTheme="minorEastAsia"/>
-              <w:noProof/>
-              <w:color w:val="auto"/>
-              <w:kern w:val="0"/>
-              <w:sz w:val="22"/>
-              <w:szCs w:val="22"/>
-              <w:lang w:eastAsia="es-ES"/>
-            </w:rPr>
-          </w:pPr>
-          <w:hyperlink w:anchor="_Toc115640490" w:history="1">
+          <w:hyperlink w:anchor="_Toc116489917" w:history="1">
             <w:r>
               <w:rPr>
                 <w:rStyle w:val="Hipervnculo"/>
@@ -1806,7 +1732,7 @@
                 <w:noProof/>
                 <w:webHidden/>
               </w:rPr>
-              <w:instrText xml:space="preserve"> PAGEREF _Toc115640490 \h </w:instrText>
+              <w:instrText xml:space="preserve"> PAGEREF _Toc116489917 \h </w:instrText>
             </w:r>
             <w:r>
               <w:rPr>
@@ -1826,7 +1752,7 @@
                 <w:noProof/>
                 <w:webHidden/>
               </w:rPr>
-              <w:t>4</w:t>
+              <w:t>8</w:t>
             </w:r>
             <w:r>
               <w:rPr>
@@ -1864,7 +1790,7 @@
       <w:pPr>
         <w:pStyle w:val="Ttulo"/>
       </w:pPr>
-      <w:bookmarkStart w:id="0" w:name="_Toc115640483"/>
+      <w:bookmarkStart w:id="0" w:name="_Toc116489911"/>
       <w:r>
         <w:rPr>
           <w:caps w:val="0"/>
@@ -1878,7 +1804,7 @@
       <w:pPr>
         <w:pStyle w:val="Ttulo2"/>
       </w:pPr>
-      <w:bookmarkStart w:id="1" w:name="_Toc115640484"/>
+      <w:bookmarkStart w:id="1" w:name="_Toc116489912"/>
       <w:r>
         <w:t>Modelos de programación en entornos cliente/servidor</w:t>
       </w:r>
@@ -2125,6 +2051,23 @@
     </w:p>
     <w:p>
       <w:pPr>
+        <w:pStyle w:val="notadeimagen"/>
+        <w:jc w:val="right"/>
+      </w:pPr>
+      <w:r>
+        <w:t xml:space="preserve">Fuente: </w:t>
+      </w:r>
+      <w:hyperlink r:id="rId11" w:history="1">
+        <w:r>
+          <w:rPr>
+            <w:rStyle w:val="Hipervnculo"/>
+          </w:rPr>
+          <w:t>TechBlog</w:t>
+        </w:r>
+      </w:hyperlink>
+    </w:p>
+    <w:p>
+      <w:pPr>
         <w:pStyle w:val="Titulo3"/>
       </w:pPr>
       <w:r>
@@ -2255,7 +2198,7 @@
                     <pic:cNvPicPr/>
                   </pic:nvPicPr>
                   <pic:blipFill>
-                    <a:blip r:embed="rId11" cstate="print">
+                    <a:blip r:embed="rId12" cstate="print">
                       <a:extLst>
                         <a:ext uri="{28A0092B-C50C-407E-A947-70E740481C1C}">
                           <a14:useLocalDpi xmlns:a14="http://schemas.microsoft.com/office/drawing/2010/main" val="0"/>
@@ -2305,9 +2248,28 @@
     </w:p>
     <w:p>
       <w:pPr>
+        <w:pStyle w:val="notadeimagen"/>
+        <w:jc w:val="left"/>
+      </w:pPr>
+      <w:r>
+        <w:t xml:space="preserve">Fuente: </w:t>
+      </w:r>
+      <w:hyperlink r:id="rId13" w:history="1">
+        <w:r>
+          <w:rPr>
+            <w:rStyle w:val="Hipervnculo"/>
+          </w:rPr>
+          <w:t>TechBlog</w:t>
+        </w:r>
+      </w:hyperlink>
+    </w:p>
+    <w:p/>
+    <w:p>
+      <w:pPr>
         <w:pStyle w:val="Titulo3"/>
       </w:pPr>
       <w:r>
+        <w:lastRenderedPageBreak/>
         <w:t>Arquitectura de 3 niveles:</w:t>
       </w:r>
     </w:p>
@@ -2328,11 +2290,7 @@
         <w:t>O sea</w:t>
       </w:r>
       <w:r>
-        <w:t xml:space="preserve">, se ocupa de la capa de </w:t>
-      </w:r>
-      <w:r>
-        <w:lastRenderedPageBreak/>
-        <w:t>lógica de negocio y de la capa de datos.</w:t>
+        <w:t>, se ocupa de la capa de lógica de negocio y de la capa de datos.</w:t>
       </w:r>
       <w:r>
         <w:t xml:space="preserve"> Su coste es mayor, es más fácil de manejar</w:t>
@@ -2386,7 +2344,7 @@
                     <pic:cNvPicPr/>
                   </pic:nvPicPr>
                   <pic:blipFill rotWithShape="1">
-                    <a:blip r:embed="rId12"/>
+                    <a:blip r:embed="rId14"/>
                     <a:srcRect b="5660"/>
                     <a:stretch/>
                   </pic:blipFill>
@@ -2421,7 +2379,7 @@
       <w:r>
         <w:t xml:space="preserve">Fuente: </w:t>
       </w:r>
-      <w:hyperlink r:id="rId13" w:history="1">
+      <w:hyperlink r:id="rId15" w:history="1">
         <w:r>
           <w:rPr>
             <w:rStyle w:val="Hipervnculo"/>
@@ -2470,7 +2428,7 @@
                     <pic:cNvPicPr/>
                   </pic:nvPicPr>
                   <pic:blipFill>
-                    <a:blip r:embed="rId14"/>
+                    <a:blip r:embed="rId16"/>
                     <a:stretch>
                       <a:fillRect/>
                     </a:stretch>
@@ -2505,7 +2463,7 @@
       <w:r>
         <w:t xml:space="preserve"> </w:t>
       </w:r>
-      <w:hyperlink r:id="rId15" w:history="1">
+      <w:hyperlink r:id="rId17" w:history="1">
         <w:r>
           <w:rPr>
             <w:rStyle w:val="Hipervnculo"/>
@@ -2518,7 +2476,7 @@
       <w:pPr>
         <w:pStyle w:val="Ttulo2"/>
       </w:pPr>
-      <w:bookmarkStart w:id="2" w:name="_Toc115640485"/>
+      <w:bookmarkStart w:id="2" w:name="_Toc116489913"/>
       <w:r>
         <w:t>Mecanismos de ejecución de código en un navegador W</w:t>
       </w:r>
@@ -2528,15 +2486,13 @@
       <w:r>
         <w:t>b. Capacidades y</w:t>
       </w:r>
-      <w:bookmarkStart w:id="3" w:name="_Toc115640486"/>
+      <w:r>
+        <w:t xml:space="preserve"> </w:t>
+      </w:r>
+      <w:r>
+        <w:t>limitaciones de ejecución. Compatibilidad con navegadores Web</w:t>
+      </w:r>
       <w:bookmarkEnd w:id="2"/>
-      <w:r>
-        <w:t xml:space="preserve"> </w:t>
-      </w:r>
-      <w:r>
-        <w:t>limitaciones de ejecución. Compatibilidad con navegadores Web</w:t>
-      </w:r>
-      <w:bookmarkEnd w:id="3"/>
     </w:p>
     <w:p>
       <w:r>
@@ -2566,6 +2522,7 @@
     </w:p>
     <w:p>
       <w:r>
+        <w:lastRenderedPageBreak/>
         <w:t>Hoy en día casi todos los lenguajes de programación que se ejecutan del lado cliente, son compatibles con la mayoría de navegadores, con muy escasas excepciones.</w:t>
       </w:r>
     </w:p>
@@ -2573,7 +2530,7 @@
       <w:r>
         <w:t xml:space="preserve">En </w:t>
       </w:r>
-      <w:hyperlink r:id="rId16" w:anchor="compatibilidad_del_navegador" w:history="1">
+      <w:hyperlink r:id="rId18" w:anchor="compatibilidad_del_navegador" w:history="1">
         <w:r>
           <w:rPr>
             <w:rStyle w:val="Hipervnculo"/>
@@ -2587,7 +2544,9 @@
     </w:p>
     <w:p>
       <w:r>
-        <w:lastRenderedPageBreak/>
+        <w:rPr>
+          <w:noProof/>
+        </w:rPr>
         <w:drawing>
           <wp:inline distT="0" distB="0" distL="0" distR="0" wp14:anchorId="58448A90" wp14:editId="059D20B3">
             <wp:extent cx="5400040" cy="3980180"/>
@@ -2604,7 +2563,7 @@
                     <pic:cNvPicPr/>
                   </pic:nvPicPr>
                   <pic:blipFill>
-                    <a:blip r:embed="rId17"/>
+                    <a:blip r:embed="rId19"/>
                     <a:stretch>
                       <a:fillRect/>
                     </a:stretch>
@@ -2632,103 +2591,499 @@
       <w:r>
         <w:t xml:space="preserve">a web </w:t>
       </w:r>
-      <w:hyperlink r:id="rId18" w:history="1">
+      <w:hyperlink r:id="rId20" w:history="1">
         <w:r>
           <w:rPr>
             <w:rStyle w:val="Hipervnculo"/>
           </w:rPr>
-          <w:t>Can I</w:t>
+          <w:t>Can I use</w:t>
         </w:r>
+      </w:hyperlink>
+      <w:r>
+        <w:t xml:space="preserve"> nos facilita esta tarea</w:t>
+      </w:r>
+      <w:r>
+        <w:t xml:space="preserve"> para programar en JS</w:t>
+      </w:r>
+      <w:r>
+        <w:t xml:space="preserve"> y otros lenguajes de marcas y estilos,</w:t>
+      </w:r>
+      <w:r>
+        <w:t xml:space="preserve"> </w:t>
+      </w:r>
+      <w:r>
+        <w:t>previniendo</w:t>
+      </w:r>
+      <w:r>
+        <w:t xml:space="preserve"> a programadores de las incompatibilidades</w:t>
+      </w:r>
+    </w:p>
+    <w:p>
+      <w:pPr>
+        <w:pStyle w:val="Ttulo2"/>
+      </w:pPr>
+      <w:bookmarkStart w:id="3" w:name="_Toc116489914"/>
+      <w:r>
+        <w:t>Lenguajes de programación en entorno cliente. Tecnologías asociadas</w:t>
+      </w:r>
+      <w:bookmarkEnd w:id="3"/>
+    </w:p>
+    <w:tbl>
+      <w:tblPr>
+        <w:tblStyle w:val="Tablaconcuadrcula"/>
+        <w:tblW w:w="0" w:type="auto"/>
+        <w:tblLook w:val="04A0" w:firstRow="1" w:lastRow="0" w:firstColumn="1" w:lastColumn="0" w:noHBand="0" w:noVBand="1"/>
+      </w:tblPr>
+      <w:tblGrid>
+        <w:gridCol w:w="4247"/>
+        <w:gridCol w:w="4247"/>
+      </w:tblGrid>
+      <w:tr>
+        <w:trPr>
+          <w:cnfStyle w:val="100000000000" w:firstRow="1" w:lastRow="0" w:firstColumn="0" w:lastColumn="0" w:oddVBand="0" w:evenVBand="0" w:oddHBand="0" w:evenHBand="0" w:firstRowFirstColumn="0" w:firstRowLastColumn="0" w:lastRowFirstColumn="0" w:lastRowLastColumn="0"/>
+        </w:trPr>
+        <w:tc>
+          <w:tcPr>
+            <w:cnfStyle w:val="001000000000" w:firstRow="0" w:lastRow="0" w:firstColumn="1" w:lastColumn="0" w:oddVBand="0" w:evenVBand="0" w:oddHBand="0" w:evenHBand="0" w:firstRowFirstColumn="0" w:firstRowLastColumn="0" w:lastRowFirstColumn="0" w:lastRowLastColumn="0"/>
+            <w:tcW w:w="4247" w:type="dxa"/>
+            <w:shd w:val="clear" w:color="auto" w:fill="auto"/>
+          </w:tcPr>
+          <w:p>
+            <w:r>
+              <w:t>Javascript</w:t>
+            </w:r>
+          </w:p>
+        </w:tc>
+        <w:tc>
+          <w:tcPr>
+            <w:tcW w:w="4247" w:type="dxa"/>
+            <w:shd w:val="clear" w:color="auto" w:fill="auto"/>
+          </w:tcPr>
+          <w:p>
+            <w:pPr>
+              <w:cnfStyle w:val="100000000000" w:firstRow="1" w:lastRow="0" w:firstColumn="0" w:lastColumn="0" w:oddVBand="0" w:evenVBand="0" w:oddHBand="0" w:evenHBand="0" w:firstRowFirstColumn="0" w:firstRowLastColumn="0" w:lastRowFirstColumn="0" w:lastRowLastColumn="0"/>
+              <w:rPr>
+                <w:lang w:val="en-US"/>
+              </w:rPr>
+            </w:pPr>
+            <w:r>
+              <w:rPr>
+                <w:lang w:val="en-US"/>
+              </w:rPr>
+              <w:t>Angular, React, Node</w:t>
+            </w:r>
+            <w:r>
+              <w:rPr>
+                <w:lang w:val="en-US"/>
+              </w:rPr>
+              <w:t>, Vue</w:t>
+            </w:r>
+            <w:r>
+              <w:rPr>
+                <w:lang w:val="en-US"/>
+              </w:rPr>
+              <w:t>, Next ...</w:t>
+            </w:r>
+          </w:p>
+        </w:tc>
+      </w:tr>
+      <w:tr>
+        <w:trPr>
+          <w:cnfStyle w:val="000000100000" w:firstRow="0" w:lastRow="0" w:firstColumn="0" w:lastColumn="0" w:oddVBand="0" w:evenVBand="0" w:oddHBand="1" w:evenHBand="0" w:firstRowFirstColumn="0" w:firstRowLastColumn="0" w:lastRowFirstColumn="0" w:lastRowLastColumn="0"/>
+        </w:trPr>
+        <w:tc>
+          <w:tcPr>
+            <w:cnfStyle w:val="001000000000" w:firstRow="0" w:lastRow="0" w:firstColumn="1" w:lastColumn="0" w:oddVBand="0" w:evenVBand="0" w:oddHBand="0" w:evenHBand="0" w:firstRowFirstColumn="0" w:firstRowLastColumn="0" w:lastRowFirstColumn="0" w:lastRowLastColumn="0"/>
+            <w:tcW w:w="4247" w:type="dxa"/>
+            <w:shd w:val="clear" w:color="auto" w:fill="auto"/>
+          </w:tcPr>
+          <w:p>
+            <w:r>
+              <w:t>VBScript</w:t>
+            </w:r>
+          </w:p>
+        </w:tc>
+        <w:tc>
+          <w:tcPr>
+            <w:tcW w:w="4247" w:type="dxa"/>
+            <w:shd w:val="clear" w:color="auto" w:fill="auto"/>
+          </w:tcPr>
+          <w:p>
+            <w:pPr>
+              <w:cnfStyle w:val="000000100000" w:firstRow="0" w:lastRow="0" w:firstColumn="0" w:lastColumn="0" w:oddVBand="0" w:evenVBand="0" w:oddHBand="1" w:evenHBand="0" w:firstRowFirstColumn="0" w:firstRowLastColumn="0" w:lastRowFirstColumn="0" w:lastRowLastColumn="0"/>
+            </w:pPr>
+            <w:r>
+              <w:rPr>
+                <w:b/>
+                <w:bCs/>
+              </w:rPr>
+              <w:t>aspLite</w:t>
+            </w:r>
+          </w:p>
+        </w:tc>
+      </w:tr>
+      <w:tr>
+        <w:tc>
+          <w:tcPr>
+            <w:cnfStyle w:val="001000000000" w:firstRow="0" w:lastRow="0" w:firstColumn="1" w:lastColumn="0" w:oddVBand="0" w:evenVBand="0" w:oddHBand="0" w:evenHBand="0" w:firstRowFirstColumn="0" w:firstRowLastColumn="0" w:lastRowFirstColumn="0" w:lastRowLastColumn="0"/>
+            <w:tcW w:w="4247" w:type="dxa"/>
+            <w:shd w:val="clear" w:color="auto" w:fill="auto"/>
+          </w:tcPr>
+          <w:p>
+            <w:r>
+              <w:t>Typescript</w:t>
+            </w:r>
+          </w:p>
+        </w:tc>
+        <w:tc>
+          <w:tcPr>
+            <w:tcW w:w="4247" w:type="dxa"/>
+            <w:shd w:val="clear" w:color="auto" w:fill="auto"/>
+          </w:tcPr>
+          <w:p>
+            <w:pPr>
+              <w:cnfStyle w:val="000000000000" w:firstRow="0" w:lastRow="0" w:firstColumn="0" w:lastColumn="0" w:oddVBand="0" w:evenVBand="0" w:oddHBand="0" w:evenHBand="0" w:firstRowFirstColumn="0" w:firstRowLastColumn="0" w:lastRowFirstColumn="0" w:lastRowLastColumn="0"/>
+              <w:rPr>
+                <w:b/>
+                <w:bCs/>
+              </w:rPr>
+            </w:pPr>
+            <w:r>
+              <w:rPr>
+                <w:b/>
+                <w:bCs/>
+              </w:rPr>
+              <w:t xml:space="preserve">Angular, React, </w:t>
+            </w:r>
+            <w:r>
+              <w:rPr>
+                <w:b/>
+                <w:bCs/>
+              </w:rPr>
+              <w:t>Node</w:t>
+            </w:r>
+            <w:r>
+              <w:rPr>
+                <w:b/>
+                <w:bCs/>
+              </w:rPr>
+              <w:t>...</w:t>
+            </w:r>
+          </w:p>
+        </w:tc>
+      </w:tr>
+    </w:tbl>
+    <w:p>
+      <w:pPr>
+        <w:jc w:val="left"/>
+      </w:pPr>
+      <w:r>
+        <w:t>Existen muchísimos más Frameworks asociadas a Javascript, aquí un ranking basado en las “estrellas” de GitHub</w:t>
+      </w:r>
+    </w:p>
+    <w:p>
+      <w:pPr>
+        <w:jc w:val="center"/>
+      </w:pPr>
+      <w:r>
+        <w:rPr>
+          <w:noProof/>
+        </w:rPr>
+        <w:lastRenderedPageBreak/>
+        <w:drawing>
+          <wp:inline distT="0" distB="0" distL="0" distR="0" wp14:anchorId="0F4B61C9" wp14:editId="59F3114B">
+            <wp:extent cx="4244340" cy="5336369"/>
+            <wp:effectExtent l="0" t="0" r="3810" b="0"/>
+            <wp:docPr id="23" name="Imagen 23"/>
+            <wp:cNvGraphicFramePr>
+              <a:graphicFrameLocks xmlns:a="http://schemas.openxmlformats.org/drawingml/2006/main" noChangeAspect="1"/>
+            </wp:cNvGraphicFramePr>
+            <a:graphic xmlns:a="http://schemas.openxmlformats.org/drawingml/2006/main">
+              <a:graphicData uri="http://schemas.openxmlformats.org/drawingml/2006/picture">
+                <pic:pic xmlns:pic="http://schemas.openxmlformats.org/drawingml/2006/picture">
+                  <pic:nvPicPr>
+                    <pic:cNvPr id="0" name="Picture 1"/>
+                    <pic:cNvPicPr>
+                      <a:picLocks noChangeAspect="1" noChangeArrowheads="1"/>
+                    </pic:cNvPicPr>
+                  </pic:nvPicPr>
+                  <pic:blipFill>
+                    <a:blip r:embed="rId21" cstate="print">
+                      <a:extLst>
+                        <a:ext uri="{28A0092B-C50C-407E-A947-70E740481C1C}">
+                          <a14:useLocalDpi xmlns:a14="http://schemas.microsoft.com/office/drawing/2010/main" val="0"/>
+                        </a:ext>
+                      </a:extLst>
+                    </a:blip>
+                    <a:srcRect/>
+                    <a:stretch>
+                      <a:fillRect/>
+                    </a:stretch>
+                  </pic:blipFill>
+                  <pic:spPr bwMode="auto">
+                    <a:xfrm>
+                      <a:off x="0" y="0"/>
+                      <a:ext cx="4247685" cy="5340574"/>
+                    </a:xfrm>
+                    <a:prstGeom prst="rect">
+                      <a:avLst/>
+                    </a:prstGeom>
+                    <a:noFill/>
+                    <a:ln>
+                      <a:noFill/>
+                    </a:ln>
+                  </pic:spPr>
+                </pic:pic>
+              </a:graphicData>
+            </a:graphic>
+          </wp:inline>
+        </w:drawing>
+      </w:r>
+    </w:p>
+    <w:p>
+      <w:pPr>
+        <w:pStyle w:val="Ttulo2"/>
+      </w:pPr>
+      <w:bookmarkStart w:id="4" w:name="_Toc116489915"/>
+      <w:r>
+        <w:t>Características de los lenguajes de script. Ventajas y desventajas</w:t>
+      </w:r>
+      <w:bookmarkEnd w:id="4"/>
+    </w:p>
+    <w:p>
+      <w:pPr>
+        <w:pStyle w:val="Prrafodelista"/>
+        <w:numPr>
+          <w:ilvl w:val="0"/>
+          <w:numId w:val="39"/>
+        </w:numPr>
+      </w:pPr>
+      <w:r>
+        <w:rPr>
+          <w:b/>
+          <w:bCs/>
+        </w:rPr>
+        <w:t>INTERPRETADO</w:t>
+      </w:r>
+      <w:r>
+        <w:t xml:space="preserve">: Los leguajes de script son interpretados, no compilados, por el navegador, esto es una </w:t>
+      </w:r>
+      <w:r>
+        <w:rPr>
+          <w:u w:val="single"/>
+        </w:rPr>
+        <w:t>ventaja</w:t>
+      </w:r>
+      <w:r>
+        <w:t>, ya que los hace más rápidos</w:t>
+      </w:r>
+      <w:r>
+        <w:t xml:space="preserve"> y a la vez una </w:t>
+      </w:r>
+      <w:r>
+        <w:rPr>
+          <w:u w:val="single"/>
+        </w:rPr>
+        <w:t>desventaja</w:t>
+      </w:r>
+      <w:r>
+        <w:t>, ya que la depuración se hace en el navegador y es más costosa</w:t>
+      </w:r>
+    </w:p>
+    <w:p>
+      <w:pPr>
+        <w:pStyle w:val="Prrafodelista"/>
+        <w:numPr>
+          <w:ilvl w:val="0"/>
+          <w:numId w:val="39"/>
+        </w:numPr>
+      </w:pPr>
+      <w:r>
+        <w:rPr>
+          <w:b/>
+          <w:bCs/>
+        </w:rPr>
+        <w:t>BAJA COMPATIBILIDAD</w:t>
+      </w:r>
+      <w:r>
+        <w:t xml:space="preserve">: </w:t>
+      </w:r>
+      <w:r>
+        <w:t xml:space="preserve">Una clara </w:t>
+      </w:r>
+      <w:r>
+        <w:rPr>
+          <w:u w:val="single"/>
+        </w:rPr>
+        <w:t>desventaja</w:t>
+      </w:r>
+      <w:r>
+        <w:t xml:space="preserve"> es que n</w:t>
+      </w:r>
+      <w:r>
+        <w:t>o todos los lenguajes de script son compatibles en todos los navegadores</w:t>
+      </w:r>
+      <w:r>
+        <w:t>. Aunque JavaScript está muy universalizado</w:t>
+      </w:r>
+    </w:p>
+    <w:p>
+      <w:pPr>
+        <w:pStyle w:val="Ttulo2"/>
+      </w:pPr>
+      <w:bookmarkStart w:id="5" w:name="_Toc116489916"/>
+      <w:r>
+        <w:t>Integración del Javascript con las etiquetas HTML y CSS</w:t>
+      </w:r>
+      <w:bookmarkEnd w:id="5"/>
+    </w:p>
+    <w:p>
+      <w:r>
+        <w:t>Aunque se puede escribir en cualquier parte del documento HTML con la etiqueta &lt;script&gt;</w:t>
+      </w:r>
+      <w:r>
+        <w:t>, l</w:t>
+      </w:r>
+      <w:r>
+        <w:t xml:space="preserve">o más </w:t>
+      </w:r>
+      <w:r>
+        <w:t>eficiente</w:t>
+      </w:r>
+      <w:r>
+        <w:t xml:space="preserve"> es integrar el código de JS mediante el uso de ficheros</w:t>
+      </w:r>
+      <w:r>
+        <w:t xml:space="preserve">, </w:t>
+      </w:r>
+      <w:r>
+        <w:lastRenderedPageBreak/>
+        <w:t>incluyendo el enlace a dicho archivo con la misma etiqueta e indicando la ruta &lt;script src=””&gt;</w:t>
+      </w:r>
+    </w:p>
+    <w:p>
+      <w:r>
+        <w:t>E</w:t>
+      </w:r>
+      <w:r>
+        <w:t>l</w:t>
+      </w:r>
+      <w:r>
+        <w:t xml:space="preserve"> CSS puede ser modificado por JS mediante el uso de selectores a los que después les aplicamos un estilo</w:t>
+      </w:r>
+    </w:p>
+    <w:p>
+      <w:pPr>
+        <w:pStyle w:val="Ttulo2"/>
+      </w:pPr>
+      <w:bookmarkStart w:id="6" w:name="_Toc116489917"/>
+      <w:r>
+        <w:t>Herramientas de programación para Javascript</w:t>
+      </w:r>
+      <w:bookmarkEnd w:id="6"/>
+    </w:p>
+    <w:p>
+      <w:r>
+        <w:t>Para programar en JS tan sólo es necesario un editor de texto y un navegador para mostrar el resultado. Pero es más cómo</w:t>
+      </w:r>
+      <w:r>
+        <w:t>do</w:t>
+      </w:r>
+      <w:r>
+        <w:t xml:space="preserve"> utilizar un IDE apropiado. El más utilizado para JS es el Visual Studio Code</w:t>
+      </w:r>
+    </w:p>
+    <w:p>
+      <w:r>
+        <w:drawing>
+          <wp:inline distT="0" distB="0" distL="0" distR="0" wp14:anchorId="639EBD3E" wp14:editId="21B6DB1A">
+            <wp:extent cx="5400040" cy="3102610"/>
+            <wp:effectExtent l="0" t="0" r="0" b="2540"/>
+            <wp:docPr id="22" name="Imagen 22"/>
+            <wp:cNvGraphicFramePr>
+              <a:graphicFrameLocks xmlns:a="http://schemas.openxmlformats.org/drawingml/2006/main" noChangeAspect="1"/>
+            </wp:cNvGraphicFramePr>
+            <a:graphic xmlns:a="http://schemas.openxmlformats.org/drawingml/2006/main">
+              <a:graphicData uri="http://schemas.openxmlformats.org/drawingml/2006/picture">
+                <pic:pic xmlns:pic="http://schemas.openxmlformats.org/drawingml/2006/picture">
+                  <pic:nvPicPr>
+                    <pic:cNvPr id="1" name=""/>
+                    <pic:cNvPicPr/>
+                  </pic:nvPicPr>
+                  <pic:blipFill>
+                    <a:blip r:embed="rId22"/>
+                    <a:stretch>
+                      <a:fillRect/>
+                    </a:stretch>
+                  </pic:blipFill>
+                  <pic:spPr>
+                    <a:xfrm>
+                      <a:off x="0" y="0"/>
+                      <a:ext cx="5400040" cy="3102610"/>
+                    </a:xfrm>
+                    <a:prstGeom prst="rect">
+                      <a:avLst/>
+                    </a:prstGeom>
+                  </pic:spPr>
+                </pic:pic>
+              </a:graphicData>
+            </a:graphic>
+          </wp:inline>
+        </w:drawing>
+      </w:r>
+    </w:p>
+    <w:p>
+      <w:pPr>
+        <w:pStyle w:val="notadeimagen"/>
+      </w:pPr>
+      <w:r>
+        <w:t>IDES favoritos de los desarrolladores de Java</w:t>
+      </w:r>
+      <w:r>
+        <w:t>s</w:t>
+      </w:r>
+      <w:r>
+        <w:t xml:space="preserve">cript. </w:t>
+      </w:r>
+      <w:hyperlink r:id="rId23" w:history="1">
         <w:r>
           <w:rPr>
             <w:rStyle w:val="Hipervnculo"/>
           </w:rPr>
-          <w:t xml:space="preserve"> </w:t>
+          <w:t>Fuente : Computerhoy (2019)</w:t>
         </w:r>
+      </w:hyperlink>
+    </w:p>
+    <w:p>
+      <w:r>
+        <w:t xml:space="preserve">Existen otras herramientas que nos harán la tarea más fácil, como los validadores de expresiones regulares como </w:t>
+      </w:r>
+      <w:hyperlink r:id="rId24" w:history="1">
         <w:r>
           <w:rPr>
             <w:rStyle w:val="Hipervnculo"/>
           </w:rPr>
-          <w:t>use</w:t>
+          <w:t>https://regex101.com/</w:t>
         </w:r>
       </w:hyperlink>
       <w:r>
-        <w:t xml:space="preserve"> nos facilita esta tarea</w:t>
-      </w:r>
-      <w:r>
-        <w:t xml:space="preserve"> para programar en JS</w:t>
-      </w:r>
-      <w:r>
-        <w:t xml:space="preserve"> y otros lenguajes de marcas y estilos,</w:t>
-      </w:r>
+        <w:t xml:space="preserve"> o </w:t>
+      </w:r>
+      <w:hyperlink r:id="rId25" w:history="1">
+        <w:r>
+          <w:rPr>
+            <w:rStyle w:val="Hipervnculo"/>
+          </w:rPr>
+          <w:t>https://regexr.com/</w:t>
+        </w:r>
+      </w:hyperlink>
       <w:r>
         <w:t xml:space="preserve"> </w:t>
       </w:r>
-      <w:r>
-        <w:t>previniendo</w:t>
-      </w:r>
-      <w:r>
-        <w:t xml:space="preserve"> a programadores de las incompatibilidades</w:t>
-      </w:r>
-    </w:p>
-    <w:p>
-      <w:pPr>
-        <w:pStyle w:val="Ttulo2"/>
-      </w:pPr>
-      <w:bookmarkStart w:id="4" w:name="_Toc115640487"/>
-      <w:r>
-        <w:t>Lenguajes de programación en entorno cliente. Tecnologías asociadas</w:t>
-      </w:r>
-      <w:bookmarkEnd w:id="4"/>
-    </w:p>
-    <w:p>
-      <w:r>
-        <w:t>PISTA para tecnologías: Frameworks Javascript</w:t>
-      </w:r>
-    </w:p>
-    <w:p>
-      <w:pPr>
-        <w:pStyle w:val="Ttulo2"/>
-      </w:pPr>
-      <w:bookmarkStart w:id="5" w:name="_Toc115640488"/>
-      <w:r>
-        <w:t>Características de los lenguajes de script. Ventajas y desventajas</w:t>
-      </w:r>
-      <w:bookmarkEnd w:id="5"/>
-    </w:p>
-    <w:p>
-      <w:r>
-        <w:t>HRDRH</w:t>
-      </w:r>
-    </w:p>
-    <w:p>
-      <w:pPr>
-        <w:pStyle w:val="Ttulo2"/>
-      </w:pPr>
-      <w:bookmarkStart w:id="6" w:name="_Toc115640489"/>
-      <w:r>
-        <w:t>Integración del Javascript con las etiquetas HTML y CSS</w:t>
-      </w:r>
-      <w:bookmarkEnd w:id="6"/>
-    </w:p>
-    <w:p>
-      <w:r>
-        <w:t>DDFG</w:t>
-      </w:r>
-    </w:p>
-    <w:p>
-      <w:pPr>
-        <w:pStyle w:val="Ttulo2"/>
-      </w:pPr>
-      <w:bookmarkStart w:id="7" w:name="_Toc115640490"/>
-      <w:r>
-        <w:t>Herramientas de programación para Javascript</w:t>
-      </w:r>
-      <w:bookmarkEnd w:id="7"/>
     </w:p>
     <w:sectPr>
-      <w:headerReference w:type="default" r:id="rId19"/>
-      <w:footerReference w:type="default" r:id="rId20"/>
+      <w:headerReference w:type="default" r:id="rId26"/>
+      <w:footerReference w:type="default" r:id="rId27"/>
       <w:pgSz w:w="11906" w:h="16838"/>
       <w:pgMar w:top="1417" w:right="1701" w:bottom="1417" w:left="1701" w:header="708" w:footer="708" w:gutter="0"/>
       <w:cols w:space="708"/>
@@ -3715,6 +4070,118 @@
     </w:lvl>
   </w:abstractNum>
   <w:abstractNum w:abstractNumId="4" w15:restartNumberingAfterBreak="0">
+    <w:nsid w:val="34875CD4"/>
+    <w:multiLevelType w:val="hybridMultilevel"/>
+    <w:tmpl w:val="F0EA06AC"/>
+    <w:lvl w:ilvl="0" w:tplc="CD26A11A">
+      <w:numFmt w:val="bullet"/>
+      <w:lvlText w:val="-"/>
+      <w:lvlJc w:val="left"/>
+      <w:pPr>
+        <w:ind w:left="720" w:hanging="360"/>
+      </w:pPr>
+      <w:rPr>
+        <w:rFonts w:ascii="Calibri" w:eastAsiaTheme="minorHAnsi" w:hAnsi="Calibri" w:cs="Calibri" w:hint="default"/>
+      </w:rPr>
+    </w:lvl>
+    <w:lvl w:ilvl="1" w:tplc="0C0A0003" w:tentative="1">
+      <w:start w:val="1"/>
+      <w:numFmt w:val="bullet"/>
+      <w:lvlText w:val="o"/>
+      <w:lvlJc w:val="left"/>
+      <w:pPr>
+        <w:ind w:left="1440" w:hanging="360"/>
+      </w:pPr>
+      <w:rPr>
+        <w:rFonts w:ascii="Courier New" w:hAnsi="Courier New" w:cs="Courier New" w:hint="default"/>
+      </w:rPr>
+    </w:lvl>
+    <w:lvl w:ilvl="2" w:tplc="0C0A0005" w:tentative="1">
+      <w:start w:val="1"/>
+      <w:numFmt w:val="bullet"/>
+      <w:lvlText w:val=""/>
+      <w:lvlJc w:val="left"/>
+      <w:pPr>
+        <w:ind w:left="2160" w:hanging="360"/>
+      </w:pPr>
+      <w:rPr>
+        <w:rFonts w:ascii="Wingdings" w:hAnsi="Wingdings" w:hint="default"/>
+      </w:rPr>
+    </w:lvl>
+    <w:lvl w:ilvl="3" w:tplc="0C0A0001" w:tentative="1">
+      <w:start w:val="1"/>
+      <w:numFmt w:val="bullet"/>
+      <w:lvlText w:val=""/>
+      <w:lvlJc w:val="left"/>
+      <w:pPr>
+        <w:ind w:left="2880" w:hanging="360"/>
+      </w:pPr>
+      <w:rPr>
+        <w:rFonts w:ascii="Symbol" w:hAnsi="Symbol" w:hint="default"/>
+      </w:rPr>
+    </w:lvl>
+    <w:lvl w:ilvl="4" w:tplc="0C0A0003" w:tentative="1">
+      <w:start w:val="1"/>
+      <w:numFmt w:val="bullet"/>
+      <w:lvlText w:val="o"/>
+      <w:lvlJc w:val="left"/>
+      <w:pPr>
+        <w:ind w:left="3600" w:hanging="360"/>
+      </w:pPr>
+      <w:rPr>
+        <w:rFonts w:ascii="Courier New" w:hAnsi="Courier New" w:cs="Courier New" w:hint="default"/>
+      </w:rPr>
+    </w:lvl>
+    <w:lvl w:ilvl="5" w:tplc="0C0A0005" w:tentative="1">
+      <w:start w:val="1"/>
+      <w:numFmt w:val="bullet"/>
+      <w:lvlText w:val=""/>
+      <w:lvlJc w:val="left"/>
+      <w:pPr>
+        <w:ind w:left="4320" w:hanging="360"/>
+      </w:pPr>
+      <w:rPr>
+        <w:rFonts w:ascii="Wingdings" w:hAnsi="Wingdings" w:hint="default"/>
+      </w:rPr>
+    </w:lvl>
+    <w:lvl w:ilvl="6" w:tplc="0C0A0001" w:tentative="1">
+      <w:start w:val="1"/>
+      <w:numFmt w:val="bullet"/>
+      <w:lvlText w:val=""/>
+      <w:lvlJc w:val="left"/>
+      <w:pPr>
+        <w:ind w:left="5040" w:hanging="360"/>
+      </w:pPr>
+      <w:rPr>
+        <w:rFonts w:ascii="Symbol" w:hAnsi="Symbol" w:hint="default"/>
+      </w:rPr>
+    </w:lvl>
+    <w:lvl w:ilvl="7" w:tplc="0C0A0003" w:tentative="1">
+      <w:start w:val="1"/>
+      <w:numFmt w:val="bullet"/>
+      <w:lvlText w:val="o"/>
+      <w:lvlJc w:val="left"/>
+      <w:pPr>
+        <w:ind w:left="5760" w:hanging="360"/>
+      </w:pPr>
+      <w:rPr>
+        <w:rFonts w:ascii="Courier New" w:hAnsi="Courier New" w:cs="Courier New" w:hint="default"/>
+      </w:rPr>
+    </w:lvl>
+    <w:lvl w:ilvl="8" w:tplc="0C0A0005" w:tentative="1">
+      <w:start w:val="1"/>
+      <w:numFmt w:val="bullet"/>
+      <w:lvlText w:val=""/>
+      <w:lvlJc w:val="left"/>
+      <w:pPr>
+        <w:ind w:left="6480" w:hanging="360"/>
+      </w:pPr>
+      <w:rPr>
+        <w:rFonts w:ascii="Wingdings" w:hAnsi="Wingdings" w:hint="default"/>
+      </w:rPr>
+    </w:lvl>
+  </w:abstractNum>
+  <w:abstractNum w:abstractNumId="5" w15:restartNumberingAfterBreak="0">
     <w:nsid w:val="356E7AF6"/>
     <w:multiLevelType w:val="hybridMultilevel"/>
     <w:tmpl w:val="14B25C24"/>
@@ -3800,7 +4267,7 @@
       </w:pPr>
     </w:lvl>
   </w:abstractNum>
-  <w:abstractNum w:abstractNumId="5" w15:restartNumberingAfterBreak="0">
+  <w:abstractNum w:abstractNumId="6" w15:restartNumberingAfterBreak="0">
     <w:nsid w:val="41E07F4C"/>
     <w:multiLevelType w:val="multilevel"/>
     <w:tmpl w:val="C094A7B6"/>
@@ -3914,7 +4381,7 @@
       </w:pPr>
     </w:lvl>
   </w:abstractNum>
-  <w:abstractNum w:abstractNumId="6" w15:restartNumberingAfterBreak="0">
+  <w:abstractNum w:abstractNumId="7" w15:restartNumberingAfterBreak="0">
     <w:nsid w:val="46D04DA2"/>
     <w:multiLevelType w:val="hybridMultilevel"/>
     <w:tmpl w:val="5C663D8C"/>
@@ -4003,7 +4470,7 @@
       </w:pPr>
     </w:lvl>
   </w:abstractNum>
-  <w:abstractNum w:abstractNumId="7" w15:restartNumberingAfterBreak="0">
+  <w:abstractNum w:abstractNumId="8" w15:restartNumberingAfterBreak="0">
     <w:nsid w:val="5C951B1C"/>
     <w:multiLevelType w:val="hybridMultilevel"/>
     <w:tmpl w:val="7E1C6A36"/>
@@ -4089,7 +4556,7 @@
       </w:pPr>
     </w:lvl>
   </w:abstractNum>
-  <w:abstractNum w:abstractNumId="8" w15:restartNumberingAfterBreak="0">
+  <w:abstractNum w:abstractNumId="9" w15:restartNumberingAfterBreak="0">
     <w:nsid w:val="5D7A536E"/>
     <w:multiLevelType w:val="hybridMultilevel"/>
     <w:tmpl w:val="B210A942"/>
@@ -4175,7 +4642,7 @@
       </w:pPr>
     </w:lvl>
   </w:abstractNum>
-  <w:abstractNum w:abstractNumId="9" w15:restartNumberingAfterBreak="0">
+  <w:abstractNum w:abstractNumId="10" w15:restartNumberingAfterBreak="0">
     <w:nsid w:val="77716D71"/>
     <w:multiLevelType w:val="multilevel"/>
     <w:tmpl w:val="8F90EC26"/>
@@ -4290,22 +4757,22 @@
     </w:lvl>
   </w:abstractNum>
   <w:num w:numId="1" w16cid:durableId="1008680546">
+    <w:abstractNumId w:val="9"/>
+  </w:num>
+  <w:num w:numId="2" w16cid:durableId="397365605">
+    <w:abstractNumId w:val="6"/>
+  </w:num>
+  <w:num w:numId="3" w16cid:durableId="1958246694">
     <w:abstractNumId w:val="8"/>
   </w:num>
-  <w:num w:numId="2" w16cid:durableId="397365605">
+  <w:num w:numId="4" w16cid:durableId="338239907">
+    <w:abstractNumId w:val="10"/>
+  </w:num>
+  <w:num w:numId="5" w16cid:durableId="610937101">
     <w:abstractNumId w:val="5"/>
   </w:num>
-  <w:num w:numId="3" w16cid:durableId="1958246694">
-    <w:abstractNumId w:val="7"/>
-  </w:num>
-  <w:num w:numId="4" w16cid:durableId="338239907">
-    <w:abstractNumId w:val="9"/>
-  </w:num>
-  <w:num w:numId="5" w16cid:durableId="610937101">
-    <w:abstractNumId w:val="4"/>
-  </w:num>
   <w:num w:numId="6" w16cid:durableId="829517014">
-    <w:abstractNumId w:val="4"/>
+    <w:abstractNumId w:val="5"/>
   </w:num>
   <w:num w:numId="7" w16cid:durableId="691538696">
     <w:abstractNumId w:val="2"/>
@@ -4317,7 +4784,7 @@
     <w:abstractNumId w:val="3"/>
   </w:num>
   <w:num w:numId="10" w16cid:durableId="1346902694">
-    <w:abstractNumId w:val="4"/>
+    <w:abstractNumId w:val="5"/>
   </w:num>
   <w:num w:numId="11" w16cid:durableId="276834811">
     <w:abstractNumId w:val="0"/>
@@ -4326,13 +4793,13 @@
     <w:abstractNumId w:val="1"/>
   </w:num>
   <w:num w:numId="13" w16cid:durableId="1492258113">
-    <w:abstractNumId w:val="6"/>
+    <w:abstractNumId w:val="7"/>
   </w:num>
   <w:num w:numId="14" w16cid:durableId="1519730933">
-    <w:abstractNumId w:val="4"/>
+    <w:abstractNumId w:val="5"/>
   </w:num>
   <w:num w:numId="15" w16cid:durableId="266616758">
-    <w:abstractNumId w:val="4"/>
+    <w:abstractNumId w:val="5"/>
   </w:num>
   <w:num w:numId="16" w16cid:durableId="1829243514">
     <w:abstractNumId w:val="1"/>
@@ -4341,16 +4808,16 @@
     <w:abstractNumId w:val="0"/>
   </w:num>
   <w:num w:numId="18" w16cid:durableId="337928182">
-    <w:abstractNumId w:val="4"/>
+    <w:abstractNumId w:val="5"/>
   </w:num>
   <w:num w:numId="19" w16cid:durableId="1965260674">
     <w:abstractNumId w:val="1"/>
   </w:num>
   <w:num w:numId="20" w16cid:durableId="1110516733">
-    <w:abstractNumId w:val="4"/>
+    <w:abstractNumId w:val="5"/>
   </w:num>
   <w:num w:numId="21" w16cid:durableId="676730728">
-    <w:abstractNumId w:val="4"/>
+    <w:abstractNumId w:val="5"/>
   </w:num>
   <w:num w:numId="22" w16cid:durableId="717247026">
     <w:abstractNumId w:val="1"/>
@@ -4398,10 +4865,13 @@
     <w:abstractNumId w:val="0"/>
   </w:num>
   <w:num w:numId="37" w16cid:durableId="897283103">
-    <w:abstractNumId w:val="4"/>
+    <w:abstractNumId w:val="5"/>
   </w:num>
   <w:num w:numId="38" w16cid:durableId="1889801040">
     <w:abstractNumId w:val="1"/>
+  </w:num>
+  <w:num w:numId="39" w16cid:durableId="786847885">
+    <w:abstractNumId w:val="4"/>
   </w:num>
 </w:numbering>
 </file>
@@ -6615,6 +7085,27 @@
     <w:pitch w:val="variable"/>
     <w:sig w:usb0="E4002EFF" w:usb1="C200247B" w:usb2="00000009" w:usb3="00000000" w:csb0="000001FF" w:csb1="00000000"/>
   </w:font>
+  <w:font w:name="Courier New">
+    <w:panose1 w:val="02070309020205020404"/>
+    <w:charset w:val="00"/>
+    <w:family w:val="modern"/>
+    <w:pitch w:val="fixed"/>
+    <w:sig w:usb0="E0002EFF" w:usb1="C0007843" w:usb2="00000009" w:usb3="00000000" w:csb0="000001FF" w:csb1="00000000"/>
+  </w:font>
+  <w:font w:name="Wingdings">
+    <w:panose1 w:val="05000000000000000000"/>
+    <w:charset w:val="02"/>
+    <w:family w:val="auto"/>
+    <w:pitch w:val="variable"/>
+    <w:sig w:usb0="00000000" w:usb1="10000000" w:usb2="00000000" w:usb3="00000000" w:csb0="80000000" w:csb1="00000000"/>
+  </w:font>
+  <w:font w:name="Symbol">
+    <w:panose1 w:val="05050102010706020507"/>
+    <w:charset w:val="02"/>
+    <w:family w:val="roman"/>
+    <w:pitch w:val="variable"/>
+    <w:sig w:usb0="00000000" w:usb1="10000000" w:usb2="00000000" w:usb3="00000000" w:csb0="80000000" w:csb1="00000000"/>
+  </w:font>
   <w:font w:name="Calibri Light">
     <w:panose1 w:val="020F0302020204030204"/>
     <w:charset w:val="00"/>
@@ -6693,6 +7184,7 @@
   </w:compat>
   <w:rsids>
     <w:rsidRoot w:val="00E12A8D"/>
+    <w:rsid w:val="006F4A77"/>
     <w:rsid w:val="007A29A2"/>
     <w:rsid w:val="007D148C"/>
     <w:rsid w:val="00B438FD"/>

</xml_diff>